<commit_message>
Extend git log materials with case insensitive switch
</commit_message>
<xml_diff>
--- a/materialy/Popularne przełączniki do git log.docx
+++ b/materialy/Popularne przełączniki do git log.docx
@@ -49,28 +49,7 @@
           <w:sz w:val="18"/>
           <w:szCs w:val="18"/>
         </w:rPr>
-        <w:t>Wyszukiwanie commitów po czasie</w:t>
-      </w:r>
-      <w:r>
-        <w:rPr>
-          <w:rFonts w:ascii="Consolas" w:hAnsi="Consolas"/>
-          <w:i/>
-        </w:rPr>
-        <w:br/>
-      </w:r>
-      <w:r>
-        <w:rPr>
-          <w:rFonts w:ascii="Consolas" w:hAnsi="Consolas"/>
-        </w:rPr>
-        <w:br/>
-        <w:t>git log -4</w:t>
-      </w:r>
-      <w:r>
-        <w:rPr>
-          <w:rFonts w:ascii="Consolas" w:hAnsi="Consolas"/>
-          <w:i/>
-        </w:rPr>
-        <w:br/>
+        <w:t xml:space="preserve">Wyszukiwanie commitów </w:t>
       </w:r>
       <w:r>
         <w:rPr>
@@ -79,26 +58,27 @@
           <w:sz w:val="18"/>
           <w:szCs w:val="18"/>
         </w:rPr>
-        <w:t>Określanie liczby commitów (w tym przypadku 4 commity)</w:t>
-      </w:r>
-      <w:r>
-        <w:rPr>
-          <w:rFonts w:ascii="Consolas" w:hAnsi="Consolas"/>
-        </w:rPr>
-        <w:br/>
-      </w:r>
-      <w:r>
-        <w:rPr>
-          <w:rFonts w:ascii="Consolas" w:hAnsi="Consolas"/>
-          <w:i/>
-        </w:rPr>
-        <w:br/>
-      </w:r>
-      <w:r>
-        <w:rPr>
-          <w:rFonts w:ascii="Consolas" w:hAnsi="Consolas"/>
-        </w:rPr>
-        <w:t>git log --oneline</w:t>
+        <w:t>na podstawie czasu</w:t>
+      </w:r>
+      <w:r>
+        <w:rPr>
+          <w:rFonts w:ascii="Consolas" w:hAnsi="Consolas"/>
+          <w:i/>
+        </w:rPr>
+        <w:br/>
+      </w:r>
+      <w:r>
+        <w:rPr>
+          <w:rFonts w:ascii="Consolas" w:hAnsi="Consolas"/>
+        </w:rPr>
+        <w:br/>
+        <w:t>git log -4</w:t>
+      </w:r>
+      <w:r>
+        <w:rPr>
+          <w:rFonts w:ascii="Consolas" w:hAnsi="Consolas"/>
+          <w:i/>
+        </w:rPr>
         <w:br/>
       </w:r>
       <w:r>
@@ -108,21 +88,26 @@
           <w:sz w:val="18"/>
           <w:szCs w:val="18"/>
         </w:rPr>
-        <w:t>Skompresowanie commitów jedna linijka per commit</w:t>
-      </w:r>
-      <w:r>
-        <w:rPr>
-          <w:rFonts w:ascii="Consolas" w:hAnsi="Consolas"/>
-          <w:i/>
-        </w:rPr>
-        <w:br/>
-      </w:r>
-      <w:r>
-        <w:rPr>
-          <w:rFonts w:ascii="Consolas" w:hAnsi="Consolas"/>
-        </w:rPr>
-        <w:br/>
-        <w:t>git log --graph</w:t>
+        <w:t>Określanie liczby commitów (w tym przypadku 4 commity)</w:t>
+      </w:r>
+      <w:r>
+        <w:rPr>
+          <w:rFonts w:ascii="Consolas" w:hAnsi="Consolas"/>
+        </w:rPr>
+        <w:br/>
+      </w:r>
+      <w:r>
+        <w:rPr>
+          <w:rFonts w:ascii="Consolas" w:hAnsi="Consolas"/>
+          <w:i/>
+        </w:rPr>
+        <w:br/>
+      </w:r>
+      <w:r>
+        <w:rPr>
+          <w:rFonts w:ascii="Consolas" w:hAnsi="Consolas"/>
+        </w:rPr>
+        <w:t>git log --oneline</w:t>
         <w:br/>
       </w:r>
       <w:r>
@@ -132,15 +117,21 @@
           <w:sz w:val="18"/>
           <w:szCs w:val="18"/>
         </w:rPr>
-        <w:t>Wizualizacja commitów w grafie</w:t>
-      </w:r>
-      <w:r>
-        <w:rPr>
-          <w:rFonts w:ascii="Consolas" w:hAnsi="Consolas"/>
-        </w:rPr>
-        <w:br/>
-        <w:br/>
-        <w:t>git log --decorate</w:t>
+        <w:t>Skompresowanie commitów jedna linijka per commit</w:t>
+      </w:r>
+      <w:r>
+        <w:rPr>
+          <w:rFonts w:ascii="Consolas" w:hAnsi="Consolas"/>
+          <w:i/>
+        </w:rPr>
+        <w:br/>
+      </w:r>
+      <w:r>
+        <w:rPr>
+          <w:rFonts w:ascii="Consolas" w:hAnsi="Consolas"/>
+        </w:rPr>
+        <w:br/>
+        <w:t>git log --graph</w:t>
         <w:br/>
       </w:r>
       <w:r>
@@ -150,16 +141,15 @@
           <w:sz w:val="18"/>
           <w:szCs w:val="18"/>
         </w:rPr>
-        <w:t>Dodanie do commitów adnotacji o branchach/tagach itp.</w:t>
-      </w:r>
-      <w:r>
-        <w:rPr>
-          <w:rFonts w:ascii="Consolas" w:hAnsi="Consolas"/>
-        </w:rPr>
-        <w:t xml:space="preserve"> </w:t>
-        <w:br/>
-        <w:br/>
-        <w:t>git log --stat</w:t>
+        <w:t>Wizualizacja commitów w grafie</w:t>
+      </w:r>
+      <w:r>
+        <w:rPr>
+          <w:rFonts w:ascii="Consolas" w:hAnsi="Consolas"/>
+        </w:rPr>
+        <w:br/>
+        <w:br/>
+        <w:t>git log --decorate</w:t>
         <w:br/>
       </w:r>
       <w:r>
@@ -169,22 +159,16 @@
           <w:sz w:val="18"/>
           <w:szCs w:val="18"/>
         </w:rPr>
-        <w:t>Wylistowanie zmodyfikowanych/dodanych/usuniętych plików</w:t>
-      </w:r>
-      <w:r>
-        <w:rPr>
-          <w:rFonts w:ascii="Consolas" w:hAnsi="Consolas"/>
-          <w:i/>
+        <w:t>Dodanie do commitów adnotacji o branchach/tagach itp.</w:t>
+      </w:r>
+      <w:r>
+        <w:rPr>
+          <w:rFonts w:ascii="Consolas" w:hAnsi="Consolas"/>
         </w:rPr>
         <w:t xml:space="preserve"> </w:t>
         <w:br/>
-      </w:r>
-      <w:r>
-        <w:rPr>
-          <w:rFonts w:ascii="Consolas" w:hAnsi="Consolas"/>
-        </w:rPr>
-        <w:br/>
-        <w:t>git log --patch</w:t>
+        <w:br/>
+        <w:t>git log --stat</w:t>
         <w:br/>
       </w:r>
       <w:r>
@@ -194,7 +178,61 @@
           <w:sz w:val="18"/>
           <w:szCs w:val="18"/>
         </w:rPr>
-        <w:t>Ukazanie diffów – zmian wprowdzonych przez dany commit</w:t>
+        <w:t>Wylistowanie zmodyfikowanych/dodanych/usuniętych plików</w:t>
+      </w:r>
+      <w:r>
+        <w:rPr>
+          <w:rFonts w:ascii="Consolas" w:hAnsi="Consolas"/>
+          <w:i/>
+        </w:rPr>
+        <w:t xml:space="preserve"> </w:t>
+        <w:br/>
+      </w:r>
+      <w:r>
+        <w:rPr>
+          <w:rFonts w:ascii="Consolas" w:hAnsi="Consolas"/>
+        </w:rPr>
+        <w:br/>
+        <w:t>git log -</w:t>
+      </w:r>
+      <w:r>
+        <w:rPr>
+          <w:rFonts w:ascii="Consolas" w:hAnsi="Consolas"/>
+          <w:u w:val="none"/>
+        </w:rPr>
+        <w:t>-</w:t>
+      </w:r>
+      <w:r>
+        <w:rPr>
+          <w:rFonts w:ascii="Consolas" w:hAnsi="Consolas"/>
+          <w:u w:val="single"/>
+        </w:rPr>
+        <w:t>p</w:t>
+      </w:r>
+      <w:r>
+        <w:rPr>
+          <w:rFonts w:ascii="Consolas" w:hAnsi="Consolas"/>
+        </w:rPr>
+        <w:t>atch</w:t>
+        <w:br/>
+      </w:r>
+      <w:r>
+        <w:rPr>
+          <w:rFonts w:ascii="Consolas" w:hAnsi="Consolas"/>
+          <w:i/>
+          <w:sz w:val="18"/>
+          <w:szCs w:val="18"/>
+        </w:rPr>
+        <w:t xml:space="preserve">Ukazanie diffów – zmian wprowdzonych przez dany commit </w:t>
+      </w:r>
+      <w:r>
+        <w:rPr>
+          <w:rFonts w:ascii="Consolas" w:hAnsi="Consolas"/>
+          <w:i/>
+          <w:sz w:val="18"/>
+          <w:szCs w:val="18"/>
+        </w:rPr>
+        <w:t>(skrót: -p)</w:t>
       </w:r>
       <w:r>
         <w:rPr>
@@ -217,7 +255,7 @@
           <w:i/>
           <w:sz w:val="18"/>
         </w:rPr>
-        <w:t>Commity z brancha origin/develop(„serwera”), których nie ma na branchu develop(„lokalnie”)</w:t>
+        <w:t>Commity z brancha origin/develop, których nie ma na branchu develop(„lokalnie”)</w:t>
       </w:r>
       <w:r>
         <w:rPr>
@@ -234,7 +272,7 @@
           <w:i/>
           <w:sz w:val="18"/>
         </w:rPr>
-        <w:t>Commity z brancha origin/develop(„serwera”), których nie ma na branchu develop(„lokalnie”)</w:t>
+        <w:t>Commity z brancha origin/develop, których nie ma na branchu develop(„lokalnie”)</w:t>
       </w:r>
       <w:r>
         <w:rPr>
@@ -296,7 +334,18 @@
         </w:rPr>
         <w:br/>
         <w:br/>
-        <w:t>git log --grep=".scope*"</w:t>
+        <w:t>git log –grep=".scope*" -</w:t>
+      </w:r>
+      <w:r>
+        <w:rPr>
+          <w:rFonts w:ascii="Consolas" w:hAnsi="Consolas"/>
+        </w:rPr>
+        <w:t>i</w:t>
+      </w:r>
+      <w:r>
+        <w:rPr>
+          <w:rFonts w:ascii="Consolas" w:hAnsi="Consolas"/>
+        </w:rPr>
         <w:br/>
       </w:r>
       <w:r>
@@ -305,104 +354,233 @@
           <w:i/>
           <w:sz w:val="18"/>
         </w:rPr>
-        <w:t>Commity których wiadomość pasuje do regexa „.scope*”</w:t>
-      </w:r>
-      <w:r>
-        <w:rPr>
-          <w:rFonts w:ascii="Consolas" w:hAnsi="Consolas"/>
-        </w:rPr>
-        <w:br/>
-        <w:br/>
+        <w:t>Commity których wiadomość pasuje do regexa</w:t>
+      </w:r>
+      <w:r>
+        <w:rPr>
+          <w:rFonts w:ascii="Consolas" w:hAnsi="Consolas"/>
+          <w:i/>
+          <w:iCs/>
+          <w:sz w:val="18"/>
+        </w:rPr>
+        <w:t xml:space="preserve"> „.scope*” </w:t>
+      </w:r>
+      <w:r>
+        <w:rPr>
+          <w:rFonts w:ascii="Consolas" w:hAnsi="Consolas"/>
+          <w:i/>
+          <w:iCs/>
+          <w:sz w:val="18"/>
+        </w:rPr>
+        <w:t xml:space="preserve">(case </w:t>
+      </w:r>
+      <w:r>
+        <w:rPr>
+          <w:rFonts w:ascii="Consolas" w:hAnsi="Consolas"/>
+          <w:i/>
+          <w:iCs/>
+          <w:sz w:val="18"/>
+          <w:u w:val="single"/>
+        </w:rPr>
+        <w:t>i</w:t>
+      </w:r>
+      <w:r>
+        <w:rPr>
+          <w:rFonts w:ascii="Consolas" w:hAnsi="Consolas"/>
+          <w:i/>
+          <w:iCs/>
+          <w:sz w:val="18"/>
+        </w:rPr>
+        <w:t>nsensitive: -i)</w:t>
+      </w:r>
+      <w:r>
+        <w:rPr>
+          <w:rFonts w:ascii="Consolas" w:hAnsi="Consolas"/>
+        </w:rPr>
+        <w:br/>
+        <w:br/>
+        <w:t>git log -S"com.arellomobile.mvp.MvpPresentert" -</w:t>
+      </w:r>
+      <w:r>
+        <w:rPr>
+          <w:rFonts w:ascii="Consolas" w:hAnsi="Consolas"/>
+        </w:rPr>
+        <w:t>i</w:t>
+      </w:r>
+      <w:r>
+        <w:rPr>
+          <w:rFonts w:ascii="Consolas" w:hAnsi="Consolas"/>
+        </w:rPr>
+        <w:br/>
+      </w:r>
+      <w:r>
+        <w:rPr>
+          <w:rFonts w:ascii="Consolas" w:hAnsi="Consolas"/>
+          <w:i/>
+          <w:sz w:val="18"/>
+        </w:rPr>
+        <w:t>Com</w:t>
+      </w:r>
+      <w:r>
+        <w:rPr>
+          <w:rFonts w:ascii="Consolas" w:hAnsi="Consolas"/>
+          <w:i/>
+          <w:iCs/>
+          <w:sz w:val="18"/>
+        </w:rPr>
+        <w:t xml:space="preserve">mitty które dodają/usuwają frazę „com.arellomobile.mvp.MvpPresentert”, tak zwany pickaxe </w:t>
+      </w:r>
+      <w:r>
+        <w:rPr>
+          <w:rFonts w:ascii="Consolas" w:hAnsi="Consolas"/>
+          <w:i/>
+          <w:iCs/>
+          <w:sz w:val="18"/>
+        </w:rPr>
+        <w:t xml:space="preserve">(case </w:t>
+      </w:r>
+      <w:r>
+        <w:rPr>
+          <w:rFonts w:ascii="Consolas" w:hAnsi="Consolas"/>
+          <w:i/>
+          <w:iCs/>
+          <w:sz w:val="18"/>
+          <w:u w:val="single"/>
+        </w:rPr>
+        <w:t>i</w:t>
+      </w:r>
+      <w:r>
+        <w:rPr>
+          <w:rFonts w:ascii="Consolas" w:hAnsi="Consolas"/>
+          <w:i/>
+          <w:iCs/>
+          <w:sz w:val="18"/>
+        </w:rPr>
+        <w:t>nsensitive: -i)</w:t>
+        <w:br/>
+        <w:br/>
+      </w:r>
+      <w:r>
+        <w:rPr>
+          <w:rFonts w:ascii="Consolas" w:hAnsi="Consolas"/>
+          <w:i w:val="false"/>
+          <w:iCs w:val="false"/>
+          <w:sz w:val="21"/>
+          <w:szCs w:val="21"/>
+        </w:rPr>
+        <w:t>git log –all</w:t>
+      </w:r>
+      <w:r>
+        <w:rPr>
+          <w:rFonts w:ascii="Consolas" w:hAnsi="Consolas"/>
+          <w:i/>
+          <w:iCs/>
+          <w:sz w:val="18"/>
+        </w:rPr>
+        <w:br/>
+        <w:t>Commity z wszystkich branchy (nie tylko z „obecnego”)</w:t>
+        <w:br/>
+        <w:br/>
+      </w:r>
+      <w:r>
+        <w:rPr>
+          <w:rFonts w:ascii="Consolas" w:hAnsi="Consolas"/>
+          <w:i w:val="false"/>
+          <w:iCs w:val="false"/>
+          <w:sz w:val="21"/>
+          <w:szCs w:val="21"/>
+        </w:rPr>
         <w:t>git log --no-merges</w:t>
-        <w:br/>
-      </w:r>
-      <w:r>
-        <w:rPr>
-          <w:rFonts w:ascii="Consolas" w:hAnsi="Consolas"/>
-          <w:i/>
+      </w:r>
+      <w:r>
+        <w:rPr>
+          <w:rFonts w:ascii="Consolas" w:hAnsi="Consolas"/>
+          <w:i/>
+          <w:iCs/>
           <w:sz w:val="18"/>
         </w:rPr>
+        <w:br/>
         <w:t>Wykluczneie commitów mergujących z wyników</w:t>
-      </w:r>
-      <w:r>
-        <w:rPr>
-          <w:rFonts w:ascii="Consolas" w:hAnsi="Consolas"/>
-        </w:rPr>
-        <w:br/>
-        <w:br/>
-        <w:t>git log –all</w:t>
-        <w:br/>
-      </w:r>
-      <w:r>
-        <w:rPr>
-          <w:rFonts w:ascii="Consolas" w:hAnsi="Consolas"/>
-          <w:i/>
+        <w:br/>
+        <w:br/>
+      </w:r>
+      <w:r>
+        <w:rPr>
+          <w:rFonts w:ascii="Consolas" w:hAnsi="Consolas"/>
+          <w:i w:val="false"/>
+          <w:iCs w:val="false"/>
+          <w:sz w:val="21"/>
+          <w:szCs w:val="21"/>
+        </w:rPr>
+        <w:t>git log --pretty="FORMAT"</w:t>
+      </w:r>
+      <w:r>
+        <w:rPr>
+          <w:rFonts w:ascii="Consolas" w:hAnsi="Consolas"/>
+          <w:i/>
+          <w:iCs/>
           <w:sz w:val="18"/>
         </w:rPr>
-        <w:t>Commity z wszystkich branchy (nie tylko z „obecnego”)</w:t>
+        <w:br/>
+        <w:t>Zmiana wyświetlanego formatu commita, np. git log --pretty=”%an-%H”</w:t>
+        <w:br/>
+      </w:r>
+      <w:r>
+        <w:rPr>
+          <w:rFonts w:ascii="Consolas" w:hAnsi="Consolas"/>
+          <w:i/>
+          <w:iCs/>
+          <w:sz w:val="14"/>
+          <w:szCs w:val="14"/>
+        </w:rPr>
+        <w:t>https://devhints.io/git-log-format</w:t>
       </w:r>
     </w:p>
     <w:p>
       <w:pPr>
         <w:pStyle w:val="Normal"/>
-        <w:spacing w:lineRule="auto" w:line="240"/>
-        <w:rPr>
-          <w:rFonts w:ascii="Consolas" w:hAnsi="Consolas"/>
-          <w:i/>
-          <w:i/>
-          <w:sz w:val="18"/>
-        </w:rPr>
+        <w:spacing w:lineRule="auto" w:line="360" w:before="171" w:after="331"/>
+        <w:jc w:val="right"/>
+        <w:rPr/>
       </w:pPr>
       <w:r>
         <w:rPr>
-          <w:rFonts w:ascii="Consolas" w:hAnsi="Consolas"/>
-        </w:rPr>
-        <w:br/>
-        <w:t>git log --pretty="FORMAT"</w:t>
-        <w:br/>
-      </w:r>
-      <w:r>
-        <w:rPr>
-          <w:rFonts w:ascii="Consolas" w:hAnsi="Consolas"/>
-          <w:i/>
-          <w:sz w:val="18"/>
-        </w:rPr>
-        <w:t>Zmiana wyświetlanego formatu commita, np. git log --pretty=”%an-%H”</w:t>
-        <w:br/>
-      </w:r>
-      <w:r>
-        <w:rPr>
-          <w:rFonts w:ascii="Consolas" w:hAnsi="Consolas"/>
-          <w:sz w:val="14"/>
-          <w:szCs w:val="14"/>
-        </w:rPr>
-        <w:t>https://devhints.io/git-log-format</w:t>
-      </w:r>
-      <w:r>
-        <w:rPr>
-          <w:rFonts w:ascii="Consolas" w:hAnsi="Consolas"/>
+          <w:i w:val="false"/>
+          <w:iCs w:val="false"/>
+          <w:color w:val="21409A"/>
           <w:sz w:val="22"/>
-        </w:rPr>
-        <w:br/>
-      </w:r>
-      <w:r>
-        <w:rPr>
-          <w:rFonts w:ascii="Consolas" w:hAnsi="Consolas"/>
-        </w:rPr>
-        <w:br/>
-        <w:t>git log -S"com.arellomobile.mvp.MvpPresentert"</w:t>
-        <w:br/>
-      </w:r>
-      <w:r>
-        <w:rPr>
-          <w:rFonts w:ascii="Consolas" w:hAnsi="Consolas"/>
-          <w:i/>
-          <w:sz w:val="18"/>
-        </w:rPr>
-        <w:t>Committy które dodają/usuwają frazę „com.arellomobile.mvp.MvpPresentert”, tak zwany pickaxe</w:t>
-      </w:r>
-      <w:bookmarkStart w:id="0" w:name="_GoBack"/>
-      <w:bookmarkEnd w:id="0"/>
+          <w:szCs w:val="22"/>
+          <w:lang w:val="pl-PL"/>
+        </w:rPr>
+        <w:t>www.</w:t>
+      </w:r>
+      <w:r>
+        <w:rPr>
+          <w:b w:val="false"/>
+          <w:bCs w:val="false"/>
+          <w:i w:val="false"/>
+          <w:iCs w:val="false"/>
+          <w:color w:val="2F4277"/>
+          <w:sz w:val="24"/>
+          <w:szCs w:val="24"/>
+          <w:lang w:val="pl-PL"/>
+        </w:rPr>
+        <w:t>git</w:t>
+      </w:r>
+      <w:r>
+        <w:rPr>
+          <w:i w:val="false"/>
+          <w:iCs w:val="false"/>
+          <w:color w:val="21409A"/>
+          <w:sz w:val="22"/>
+          <w:szCs w:val="22"/>
+          <w:lang w:val="pl-PL"/>
+        </w:rPr>
+        <w:t>warsztaty.pl</w:t>
+      </w:r>
+      <w:r>
+        <w:br w:type="page"/>
+      </w:r>
     </w:p>
     <w:p>
       <w:pPr>
@@ -487,7 +665,7 @@
       <w:r>
         <w:rPr/>
         <w:drawing>
-          <wp:inline distT="0" distB="0" distL="0" distR="2540">
+          <wp:inline distT="0" distB="0" distL="0" distR="0">
             <wp:extent cx="3045460" cy="1471295"/>
             <wp:effectExtent l="0" t="0" r="0" b="0"/>
             <wp:docPr id="2" name="Obraz 3" descr="Tree 1"/>
@@ -571,7 +749,7 @@
       <w:r>
         <w:rPr/>
         <w:drawing>
-          <wp:inline distT="0" distB="7620" distL="0" distR="0">
+          <wp:inline distT="0" distB="0" distL="0" distR="0">
             <wp:extent cx="2671445" cy="1478280"/>
             <wp:effectExtent l="0" t="0" r="0" b="0"/>
             <wp:docPr id="3" name="Obraz 2" descr="&quot;git log A...B&quot; diagram"/>
@@ -611,7 +789,7 @@
       <w:r>
         <w:rPr/>
         <w:drawing>
-          <wp:inline distT="0" distB="0" distL="0" distR="2540">
+          <wp:inline distT="0" distB="0" distL="0" distR="0">
             <wp:extent cx="3045460" cy="1471295"/>
             <wp:effectExtent l="0" t="0" r="0" b="0"/>
             <wp:docPr id="4" name="Obraz 1" descr="Tree 2"/>
@@ -869,9 +1047,7 @@
       </w:pPr>
       <w:r>
         <w:rPr>
-          <w:rFonts w:ascii="DejaVu Sans" w:hAnsi="DejaVu Sans"/>
-          <w:sz w:val="22"/>
-          <w:szCs w:val="22"/>
+          <w:i/>
         </w:rPr>
       </w:r>
     </w:p>
@@ -886,9 +1062,7 @@
       </w:pPr>
       <w:r>
         <w:rPr>
-          <w:rFonts w:ascii="DejaVu Sans" w:hAnsi="DejaVu Sans"/>
-          <w:sz w:val="22"/>
-          <w:szCs w:val="22"/>
+          <w:i/>
         </w:rPr>
       </w:r>
     </w:p>
@@ -896,14 +1070,7 @@
       <w:pPr>
         <w:pStyle w:val="Normal"/>
         <w:spacing w:lineRule="auto" w:line="240" w:before="0" w:after="120"/>
-        <w:rPr>
-          <w:rFonts w:ascii="DejaVu Sans" w:hAnsi="DejaVu Sans"/>
-          <w:i w:val="false"/>
-          <w:i w:val="false"/>
-          <w:iCs w:val="false"/>
-          <w:sz w:val="22"/>
-          <w:szCs w:val="22"/>
-        </w:rPr>
+        <w:rPr/>
       </w:pPr>
       <w:r>
         <w:rPr>
@@ -943,7 +1110,7 @@
       <w:pgNumType w:fmt="decimal"/>
       <w:formProt w:val="false"/>
       <w:textDirection w:val="lrTb"/>
-      <w:docGrid w:type="default" w:linePitch="360" w:charSpace="6143"/>
+      <w:docGrid w:type="default" w:linePitch="360" w:charSpace="5938"/>
     </w:sectPr>
   </w:body>
 </w:document>
@@ -955,7 +1122,6 @@
     <w:rPrDefault>
       <w:rPr>
         <w:rFonts w:ascii="Century Gothic" w:hAnsi="Century Gothic" w:eastAsia="" w:cs="" w:asciiTheme="minorHAnsi" w:cstheme="minorBidi" w:eastAsiaTheme="minorEastAsia" w:hAnsiTheme="minorHAnsi"/>
-        <w:sz w:val="21"/>
         <w:szCs w:val="21"/>
         <w:lang w:val="pl-PL" w:eastAsia="en-US" w:bidi="ar-SA"/>
       </w:rPr>
@@ -1886,6 +2052,15 @@
       <w:lang w:val="zxx" w:eastAsia="zxx" w:bidi="zxx"/>
     </w:rPr>
   </w:style>
+  <w:style w:type="character" w:styleId="ListLabel1">
+    <w:name w:val="ListLabel 1"/>
+    <w:qFormat/>
+    <w:rPr>
+      <w:rFonts w:ascii="Consolas" w:hAnsi="Consolas"/>
+      <w:i/>
+      <w:sz w:val="12"/>
+    </w:rPr>
+  </w:style>
   <w:style w:type="paragraph" w:styleId="Heading">
     <w:name w:val="Heading"/>
     <w:basedOn w:val="Normal"/>

</xml_diff>